<commit_message>
Updated the documentation for release to the public.
</commit_message>
<xml_diff>
--- a/doc/SPECCHIO_ClientInstallation.docx
+++ b/doc/SPECCHIO_ClientInstallation.docx
@@ -11,7 +11,15 @@
       <w:bookmarkStart w:id="0" w:name="h.5mqvk2pbaba5" w:colFirst="0" w:colLast="0"/>
       <w:bookmarkEnd w:id="0"/>
       <w:r>
-        <w:t>SPECCHIO V3 Beta Client Installation</w:t>
+        <w:t>S</w:t>
+      </w:r>
+      <w:r>
+        <w:t xml:space="preserve">PECCHIO V3 </w:t>
+      </w:r>
+      <w:bookmarkStart w:id="1" w:name="_GoBack"/>
+      <w:bookmarkEnd w:id="1"/>
+      <w:r>
+        <w:t>Client Installation</w:t>
       </w:r>
     </w:p>
     <w:p>
@@ -19,8 +27,8 @@
         <w:pStyle w:val="Heading1"/>
         <w:contextualSpacing w:val="0"/>
       </w:pPr>
-      <w:bookmarkStart w:id="1" w:name="h.jqfpkzvvry8h" w:colFirst="0" w:colLast="0"/>
-      <w:bookmarkEnd w:id="1"/>
+      <w:bookmarkStart w:id="2" w:name="h.jqfpkzvvry8h" w:colFirst="0" w:colLast="0"/>
+      <w:bookmarkEnd w:id="2"/>
       <w:r>
         <w:t>Prerequisites</w:t>
       </w:r>
@@ -42,8 +50,8 @@
         <w:pStyle w:val="Heading1"/>
         <w:contextualSpacing w:val="0"/>
       </w:pPr>
-      <w:bookmarkStart w:id="2" w:name="h.bzg4cav6nyc" w:colFirst="0" w:colLast="0"/>
-      <w:bookmarkEnd w:id="2"/>
+      <w:bookmarkStart w:id="3" w:name="h.bzg4cav6nyc" w:colFirst="0" w:colLast="0"/>
+      <w:bookmarkEnd w:id="3"/>
       <w:r>
         <w:t>Installing and Running the Software</w:t>
       </w:r>
@@ -123,10 +131,7 @@
         <w:ind w:hanging="359"/>
       </w:pPr>
       <w:r>
-        <w:t>On Windows, the installer creates a “SPECCHIO” entry on the “Start” menu that contains options</w:t>
-      </w:r>
-      <w:r>
-        <w:t xml:space="preserve"> for 32-bit and 64-bit version of SPECCHIO. Choose the version that matches your version of Windows.</w:t>
+        <w:t>On Windows, the installer creates a “SPECCHIO” entry on the “Start” menu that contains options for 32-bit and 64-bit version of SPECCHIO. Choose the version that matches your version of Windows.</w:t>
       </w:r>
     </w:p>
     <w:p>
@@ -180,10 +185,7 @@
       </w:r>
       <w:proofErr w:type="gramEnd"/>
       <w:r>
-        <w:t xml:space="preserve"> or Linux systems</w:t>
-      </w:r>
-      <w:r>
-        <w:t xml:space="preserve">, navigate to the folder into which you installed SPECCHIO. If using a graphical interface that supports it, you may be able to start the application by double-clicking on </w:t>
+        <w:t xml:space="preserve"> or Linux systems, navigate to the folder into which you installed SPECCHIO. If using a graphical interface that supports it, you may be able to start the application by double-clicking on </w:t>
       </w:r>
       <w:r>
         <w:rPr>
@@ -201,10 +203,7 @@
         <w:t>java -jar specchio-client.jar</w:t>
       </w:r>
       <w:r>
-        <w:t xml:space="preserve"> from the comma</w:t>
-      </w:r>
-      <w:r>
-        <w:t>nd line.</w:t>
+        <w:t xml:space="preserve"> from the command line.</w:t>
       </w:r>
     </w:p>
     <w:p>
@@ -212,8 +211,8 @@
         <w:pStyle w:val="Heading1"/>
         <w:contextualSpacing w:val="0"/>
       </w:pPr>
-      <w:bookmarkStart w:id="3" w:name="h.vmn37r33bp8g" w:colFirst="0" w:colLast="0"/>
-      <w:bookmarkEnd w:id="3"/>
+      <w:bookmarkStart w:id="4" w:name="h.vmn37r33bp8g" w:colFirst="0" w:colLast="0"/>
+      <w:bookmarkEnd w:id="4"/>
       <w:r>
         <w:t>Creating a User Account</w:t>
       </w:r>
@@ -269,15 +268,7 @@
         <w:rPr>
           <w:rFonts w:ascii="Courier New" w:eastAsia="Courier New" w:hAnsi="Courier New" w:cs="Courier New"/>
         </w:rPr>
-        <w:t>specchio</w:t>
-      </w:r>
-      <w:bookmarkStart w:id="4" w:name="_GoBack"/>
-      <w:bookmarkEnd w:id="4"/>
-      <w:r>
-        <w:rPr>
-          <w:rFonts w:ascii="Courier New" w:eastAsia="Courier New" w:hAnsi="Courier New" w:cs="Courier New"/>
-        </w:rPr>
-        <w:t>.uow.edu.au</w:t>
+        <w:t>specchio.uow.edu.au</w:t>
       </w:r>
     </w:p>
     <w:p>
@@ -369,10 +360,7 @@
         <w:ind w:hanging="359"/>
       </w:pPr>
       <w:r>
-        <w:t>Add new institutes as necessary using the “Add new institutes...” butto</w:t>
-      </w:r>
-      <w:r>
-        <w:t>n.</w:t>
+        <w:t>Add new institutes as necessary using the “Add new institutes...” button.</w:t>
       </w:r>
     </w:p>
     <w:p>
@@ -465,10 +453,7 @@
         <w:ind w:hanging="359"/>
       </w:pPr>
       <w:r>
-        <w:t>If you have only created</w:t>
-      </w:r>
-      <w:r>
-        <w:t xml:space="preserve"> one account, this account should be selected in the “Known connections” selector, and the dialogue should be pre-filled with the account details.</w:t>
+        <w:t>If you have only created one account, this account should be selected in the “Known connections” selector, and the dialogue should be pre-filled with the account details.</w:t>
       </w:r>
     </w:p>
     <w:p>
@@ -480,10 +465,7 @@
         <w:ind w:hanging="359"/>
       </w:pPr>
       <w:r>
-        <w:t>If you have created more than one account, you can choose between them using the “known connections” selector</w:t>
-      </w:r>
-      <w:r>
-        <w:t>.</w:t>
+        <w:t>If you have created more than one account, you can choose between them using the “known connections” selector.</w:t>
       </w:r>
     </w:p>
     <w:p>

</xml_diff>

<commit_message>
Updated the installation and user guides for V3.0.1.
</commit_message>
<xml_diff>
--- a/doc/SPECCHIO_ClientInstallation.docx
+++ b/doc/SPECCHIO_ClientInstallation.docx
@@ -16,11 +16,11 @@
       <w:r>
         <w:t xml:space="preserve">PECCHIO V3 </w:t>
       </w:r>
+      <w:r>
+        <w:t>Client Installation</w:t>
+      </w:r>
       <w:bookmarkStart w:id="1" w:name="_GoBack"/>
       <w:bookmarkEnd w:id="1"/>
-      <w:r>
-        <w:t>Client Installation</w:t>
-      </w:r>
     </w:p>
     <w:p>
       <w:pPr>
@@ -336,7 +336,24 @@
         <w:ind w:hanging="359"/>
       </w:pPr>
       <w:r>
-        <w:t>Complete the title, first name, last name, institute, e-mail and WWW fields as desired.</w:t>
+        <w:t>Complete the title, first name, l</w:t>
+      </w:r>
+      <w:r>
+        <w:t xml:space="preserve">ast name, institute, e-mail, </w:t>
+      </w:r>
+      <w:proofErr w:type="gramStart"/>
+      <w:r>
+        <w:t>WWW</w:t>
+      </w:r>
+      <w:proofErr w:type="gramEnd"/>
+      <w:r>
+        <w:t xml:space="preserve"> </w:t>
+      </w:r>
+      <w:r>
+        <w:t xml:space="preserve">and description </w:t>
+      </w:r>
+      <w:r>
+        <w:t>fields as desired.</w:t>
       </w:r>
     </w:p>
     <w:p>
@@ -348,7 +365,19 @@
         <w:ind w:hanging="359"/>
       </w:pPr>
       <w:r>
-        <w:t>The first name, last name, institute and e-mail are required.</w:t>
+        <w:t>The firs</w:t>
+      </w:r>
+      <w:r>
+        <w:t>t name, last name, institute,</w:t>
+      </w:r>
+      <w:r>
+        <w:t xml:space="preserve"> e-mail </w:t>
+      </w:r>
+      <w:r>
+        <w:t xml:space="preserve">and description </w:t>
+      </w:r>
+      <w:r>
+        <w:t>are required.</w:t>
       </w:r>
     </w:p>
     <w:p>
@@ -428,6 +457,7 @@
       <w:bookmarkStart w:id="5" w:name="h.4ir09cke7o6d" w:colFirst="0" w:colLast="0"/>
       <w:bookmarkEnd w:id="5"/>
       <w:r>
+        <w:lastRenderedPageBreak/>
         <w:t>Using SPECCHIO</w:t>
       </w:r>
     </w:p>
@@ -440,7 +470,6 @@
         <w:ind w:hanging="359"/>
       </w:pPr>
       <w:r>
-        <w:lastRenderedPageBreak/>
         <w:t>Select “Database”, then “Connect to database” from the main menu.</w:t>
       </w:r>
     </w:p>

</xml_diff>

<commit_message>
Added a note that SPECCHIO does not currently support multi-user installations.
</commit_message>
<xml_diff>
--- a/doc/SPECCHIO_ClientInstallation.docx
+++ b/doc/SPECCHIO_ClientInstallation.docx
@@ -5,8 +5,7 @@
   <w:body>
     <w:p>
       <w:pPr>
-        <w:pStyle w:val="Title"/>
-        <w:contextualSpacing w:val="0"/>
+        <w:pStyle w:val="Heading7"/>
       </w:pPr>
       <w:bookmarkStart w:id="0" w:name="h.5mqvk2pbaba5" w:colFirst="0" w:colLast="0"/>
       <w:bookmarkEnd w:id="0"/>
@@ -19,16 +18,13 @@
       <w:r>
         <w:t>Client Installation</w:t>
       </w:r>
-      <w:bookmarkStart w:id="1" w:name="_GoBack"/>
+    </w:p>
+    <w:p>
+      <w:pPr>
+        <w:pStyle w:val="Heading8"/>
+      </w:pPr>
+      <w:bookmarkStart w:id="1" w:name="h.jqfpkzvvry8h" w:colFirst="0" w:colLast="0"/>
       <w:bookmarkEnd w:id="1"/>
-    </w:p>
-    <w:p>
-      <w:pPr>
-        <w:pStyle w:val="Heading1"/>
-        <w:contextualSpacing w:val="0"/>
-      </w:pPr>
-      <w:bookmarkStart w:id="2" w:name="h.jqfpkzvvry8h" w:colFirst="0" w:colLast="0"/>
-      <w:bookmarkEnd w:id="2"/>
       <w:r>
         <w:t>Prerequisites</w:t>
       </w:r>
@@ -47,15 +43,86 @@
     </w:p>
     <w:p>
       <w:pPr>
-        <w:pStyle w:val="Heading1"/>
-        <w:contextualSpacing w:val="0"/>
-      </w:pPr>
-      <w:bookmarkStart w:id="3" w:name="h.bzg4cav6nyc" w:colFirst="0" w:colLast="0"/>
+        <w:pStyle w:val="Heading8"/>
+      </w:pPr>
+      <w:bookmarkStart w:id="2" w:name="h.bzg4cav6nyc" w:colFirst="0" w:colLast="0"/>
+      <w:bookmarkEnd w:id="2"/>
+      <w:r>
+        <w:t>Installing and Running the Software</w:t>
+      </w:r>
+    </w:p>
+    <w:p>
+      <w:pPr>
+        <w:rPr>
+          <w:b/>
+        </w:rPr>
+      </w:pPr>
+    </w:p>
+    <w:p>
+      <w:r>
+        <w:rPr>
+          <w:b/>
+        </w:rPr>
+        <w:t>Note.</w:t>
+      </w:r>
+      <w:r>
+        <w:t xml:space="preserve"> SPECCHIO does not currently support</w:t>
+      </w:r>
+      <w:r>
+        <w:t xml:space="preserve"> multi-user installations. SPECCHIO should usually be installed </w:t>
+      </w:r>
+      <w:r>
+        <w:t>with</w:t>
+      </w:r>
+      <w:r>
+        <w:t>in</w:t>
+      </w:r>
+      <w:bookmarkStart w:id="3" w:name="_GoBack"/>
       <w:bookmarkEnd w:id="3"/>
       <w:r>
-        <w:t>Installing and Running the Software</w:t>
-      </w:r>
-    </w:p>
+        <w:t xml:space="preserve"> the </w:t>
+      </w:r>
+      <w:r>
+        <w:t>personal folder</w:t>
+      </w:r>
+      <w:r>
+        <w:t xml:space="preserve"> of each user wanting to use the software. This is the folder called C:\Users\</w:t>
+      </w:r>
+      <w:r>
+        <w:rPr>
+          <w:i/>
+        </w:rPr>
+        <w:t>User</w:t>
+      </w:r>
+      <w:r>
+        <w:rPr>
+          <w:i/>
+        </w:rPr>
+        <w:t>Name</w:t>
+      </w:r>
+      <w:r>
+        <w:t xml:space="preserve"> in Windows; /Users/</w:t>
+      </w:r>
+      <w:r>
+        <w:rPr>
+          <w:i/>
+        </w:rPr>
+        <w:t>username</w:t>
+      </w:r>
+      <w:r>
+        <w:t xml:space="preserve"> in Mac OS X; or /home/</w:t>
+      </w:r>
+      <w:r>
+        <w:rPr>
+          <w:i/>
+        </w:rPr>
+        <w:t>username</w:t>
+      </w:r>
+      <w:r>
+        <w:t xml:space="preserve"> in Unix/Linux. </w:t>
+      </w:r>
+    </w:p>
+    <w:p/>
     <w:p>
       <w:pPr>
         <w:numPr>
@@ -208,8 +275,7 @@
     </w:p>
     <w:p>
       <w:pPr>
-        <w:pStyle w:val="Heading1"/>
-        <w:contextualSpacing w:val="0"/>
+        <w:pStyle w:val="Heading8"/>
       </w:pPr>
       <w:bookmarkStart w:id="4" w:name="h.vmn37r33bp8g" w:colFirst="0" w:colLast="0"/>
       <w:bookmarkEnd w:id="4"/>
@@ -425,6 +491,7 @@
         <w:ind w:hanging="359"/>
       </w:pPr>
       <w:r>
+        <w:lastRenderedPageBreak/>
         <w:t>You should see a message saying that an account has been created and its details added to your configuration file.</w:t>
       </w:r>
     </w:p>
@@ -451,13 +518,11 @@
     </w:p>
     <w:p>
       <w:pPr>
-        <w:pStyle w:val="Heading1"/>
-        <w:contextualSpacing w:val="0"/>
+        <w:pStyle w:val="Heading8"/>
       </w:pPr>
       <w:bookmarkStart w:id="5" w:name="h.4ir09cke7o6d" w:colFirst="0" w:colLast="0"/>
       <w:bookmarkEnd w:id="5"/>
       <w:r>
-        <w:lastRenderedPageBreak/>
         <w:t>Using SPECCHIO</w:t>
       </w:r>
     </w:p>
@@ -1537,6 +1602,34 @@
       <w:color w:val="666666"/>
     </w:rPr>
   </w:style>
+  <w:style w:type="paragraph" w:styleId="Heading7">
+    <w:name w:val="heading 7"/>
+    <w:basedOn w:val="Title"/>
+    <w:next w:val="Normal"/>
+    <w:link w:val="Heading7Char"/>
+    <w:uiPriority w:val="9"/>
+    <w:unhideWhenUsed/>
+    <w:qFormat/>
+    <w:rsid w:val="00C10C9D"/>
+    <w:pPr>
+      <w:contextualSpacing w:val="0"/>
+      <w:outlineLvl w:val="6"/>
+    </w:pPr>
+  </w:style>
+  <w:style w:type="paragraph" w:styleId="Heading8">
+    <w:name w:val="heading 8"/>
+    <w:basedOn w:val="Heading1"/>
+    <w:next w:val="Normal"/>
+    <w:link w:val="Heading8Char"/>
+    <w:uiPriority w:val="9"/>
+    <w:unhideWhenUsed/>
+    <w:qFormat/>
+    <w:rsid w:val="00C10C9D"/>
+    <w:pPr>
+      <w:contextualSpacing w:val="0"/>
+      <w:outlineLvl w:val="7"/>
+    </w:pPr>
+  </w:style>
   <w:style w:type="character" w:default="1" w:styleId="DefaultParagraphFont">
     <w:name w:val="Default Paragraph Font"/>
     <w:uiPriority w:val="1"/>
@@ -1585,6 +1678,30 @@
       <w:i/>
       <w:color w:val="666666"/>
       <w:sz w:val="26"/>
+    </w:rPr>
+  </w:style>
+  <w:style w:type="character" w:customStyle="1" w:styleId="Heading7Char">
+    <w:name w:val="Heading 7 Char"/>
+    <w:basedOn w:val="DefaultParagraphFont"/>
+    <w:link w:val="Heading7"/>
+    <w:uiPriority w:val="9"/>
+    <w:rsid w:val="00C10C9D"/>
+    <w:rPr>
+      <w:rFonts w:ascii="Trebuchet MS" w:eastAsia="Trebuchet MS" w:hAnsi="Trebuchet MS" w:cs="Trebuchet MS"/>
+      <w:color w:val="000000"/>
+      <w:sz w:val="42"/>
+    </w:rPr>
+  </w:style>
+  <w:style w:type="character" w:customStyle="1" w:styleId="Heading8Char">
+    <w:name w:val="Heading 8 Char"/>
+    <w:basedOn w:val="DefaultParagraphFont"/>
+    <w:link w:val="Heading8"/>
+    <w:uiPriority w:val="9"/>
+    <w:rsid w:val="00C10C9D"/>
+    <w:rPr>
+      <w:rFonts w:ascii="Trebuchet MS" w:eastAsia="Trebuchet MS" w:hAnsi="Trebuchet MS" w:cs="Trebuchet MS"/>
+      <w:color w:val="000000"/>
+      <w:sz w:val="32"/>
     </w:rPr>
   </w:style>
 </w:styles>
@@ -1840,6 +1957,34 @@
       <w:color w:val="666666"/>
     </w:rPr>
   </w:style>
+  <w:style w:type="paragraph" w:styleId="Heading7">
+    <w:name w:val="heading 7"/>
+    <w:basedOn w:val="Title"/>
+    <w:next w:val="Normal"/>
+    <w:link w:val="Heading7Char"/>
+    <w:uiPriority w:val="9"/>
+    <w:unhideWhenUsed/>
+    <w:qFormat/>
+    <w:rsid w:val="00C10C9D"/>
+    <w:pPr>
+      <w:contextualSpacing w:val="0"/>
+      <w:outlineLvl w:val="6"/>
+    </w:pPr>
+  </w:style>
+  <w:style w:type="paragraph" w:styleId="Heading8">
+    <w:name w:val="heading 8"/>
+    <w:basedOn w:val="Heading1"/>
+    <w:next w:val="Normal"/>
+    <w:link w:val="Heading8Char"/>
+    <w:uiPriority w:val="9"/>
+    <w:unhideWhenUsed/>
+    <w:qFormat/>
+    <w:rsid w:val="00C10C9D"/>
+    <w:pPr>
+      <w:contextualSpacing w:val="0"/>
+      <w:outlineLvl w:val="7"/>
+    </w:pPr>
+  </w:style>
   <w:style w:type="character" w:default="1" w:styleId="DefaultParagraphFont">
     <w:name w:val="Default Paragraph Font"/>
     <w:uiPriority w:val="1"/>
@@ -1888,6 +2033,30 @@
       <w:i/>
       <w:color w:val="666666"/>
       <w:sz w:val="26"/>
+    </w:rPr>
+  </w:style>
+  <w:style w:type="character" w:customStyle="1" w:styleId="Heading7Char">
+    <w:name w:val="Heading 7 Char"/>
+    <w:basedOn w:val="DefaultParagraphFont"/>
+    <w:link w:val="Heading7"/>
+    <w:uiPriority w:val="9"/>
+    <w:rsid w:val="00C10C9D"/>
+    <w:rPr>
+      <w:rFonts w:ascii="Trebuchet MS" w:eastAsia="Trebuchet MS" w:hAnsi="Trebuchet MS" w:cs="Trebuchet MS"/>
+      <w:color w:val="000000"/>
+      <w:sz w:val="42"/>
+    </w:rPr>
+  </w:style>
+  <w:style w:type="character" w:customStyle="1" w:styleId="Heading8Char">
+    <w:name w:val="Heading 8 Char"/>
+    <w:basedOn w:val="DefaultParagraphFont"/>
+    <w:link w:val="Heading8"/>
+    <w:uiPriority w:val="9"/>
+    <w:rsid w:val="00C10C9D"/>
+    <w:rPr>
+      <w:rFonts w:ascii="Trebuchet MS" w:eastAsia="Trebuchet MS" w:hAnsi="Trebuchet MS" w:cs="Trebuchet MS"/>
+      <w:color w:val="000000"/>
+      <w:sz w:val="32"/>
     </w:rPr>
   </w:style>
 </w:styles>

</xml_diff>